<commit_message>
Added changes to features
</commit_message>
<xml_diff>
--- a/documentation/quality/ALS-SQAP.docx
+++ b/documentation/quality/ALS-SQAP.docx
@@ -8496,7 +8496,6 @@
         </w:rPr>
         <w:tab/>
       </w:r>
-      <w:bookmarkStart w:id="2" w:name="_GoBack"/>
       <w:r>
         <w:rPr>
           <w:sz w:val="24"/>
@@ -8519,7 +8518,6 @@
         </w:rPr>
         <w:t>is an entity that can hold zero or multiple events.</w:t>
       </w:r>
-      <w:bookmarkEnd w:id="2"/>
     </w:p>
     <w:p>
       <w:pPr>
@@ -14275,33 +14273,25 @@
     </w:p>
     <w:p>
       <w:pPr>
-        <w:pStyle w:val="ListParagraph"/>
         <w:numPr>
           <w:ilvl w:val="0"/>
           <w:numId w:val="25"/>
         </w:numPr>
         <w:spacing w:line="276" w:lineRule="auto"/>
-        <w:rPr>
-          <w:b/>
-          <w:sz w:val="24"/>
-          <w:szCs w:val="24"/>
-        </w:rPr>
-      </w:pPr>
-      <w:r>
-        <w:rPr>
-          <w:b/>
-          <w:sz w:val="24"/>
-          <w:szCs w:val="24"/>
-        </w:rPr>
-        <w:t>Features To Be Tested</w:t>
-      </w:r>
-      <w:r>
-        <w:rPr>
-          <w:b/>
-          <w:sz w:val="24"/>
-          <w:szCs w:val="24"/>
-        </w:rPr>
-        <w:t xml:space="preserve"> / </w:t>
+        <w:contextualSpacing/>
+        <w:rPr>
+          <w:b/>
+          <w:sz w:val="24"/>
+          <w:szCs w:val="24"/>
+        </w:rPr>
+      </w:pPr>
+      <w:r>
+        <w:rPr>
+          <w:b/>
+          <w:sz w:val="24"/>
+          <w:szCs w:val="24"/>
+        </w:rPr>
+        <w:t xml:space="preserve">Features To Be Tested / </w:t>
       </w:r>
       <w:r>
         <w:rPr>
@@ -14336,182 +14326,183 @@
           <w:sz w:val="24"/>
           <w:szCs w:val="24"/>
         </w:rPr>
-        <w:t>The fo</w:t>
-      </w:r>
-      <w:r>
-        <w:rPr>
-          <w:sz w:val="24"/>
-          <w:szCs w:val="24"/>
-        </w:rPr>
-        <w:t>llowing features of the system must be tested and duly evaluated:</w:t>
-      </w:r>
-    </w:p>
-    <w:p>
-      <w:pPr>
-        <w:spacing w:line="276" w:lineRule="auto"/>
-        <w:rPr>
-          <w:sz w:val="24"/>
-          <w:szCs w:val="24"/>
-        </w:rPr>
-      </w:pPr>
-    </w:p>
-    <w:p>
-      <w:pPr>
-        <w:pStyle w:val="ListParagraph"/>
+        <w:t xml:space="preserve">The following features of the system must be </w:t>
+      </w:r>
+      <w:bookmarkStart w:id="2" w:name="_GoBack"/>
+      <w:bookmarkEnd w:id="2"/>
+      <w:r>
+        <w:rPr>
+          <w:sz w:val="24"/>
+          <w:szCs w:val="24"/>
+        </w:rPr>
+        <w:t>tested and duly evaluated:</w:t>
+      </w:r>
+    </w:p>
+    <w:p>
+      <w:pPr>
+        <w:spacing w:line="276" w:lineRule="auto"/>
+        <w:rPr>
+          <w:sz w:val="24"/>
+          <w:szCs w:val="24"/>
+        </w:rPr>
+      </w:pPr>
+    </w:p>
+    <w:p>
+      <w:pPr>
         <w:numPr>
           <w:ilvl w:val="1"/>
           <w:numId w:val="25"/>
         </w:numPr>
         <w:spacing w:line="276" w:lineRule="auto"/>
-        <w:rPr>
-          <w:b/>
-          <w:sz w:val="24"/>
-          <w:szCs w:val="24"/>
-        </w:rPr>
-      </w:pPr>
-      <w:r>
-        <w:rPr>
-          <w:b/>
-          <w:sz w:val="24"/>
-          <w:szCs w:val="24"/>
-        </w:rPr>
-        <w:t xml:space="preserve">Correctness and </w:t>
-      </w:r>
-      <w:r>
-        <w:rPr>
-          <w:b/>
-          <w:sz w:val="24"/>
-          <w:szCs w:val="24"/>
-        </w:rPr>
-        <w:t>legitimacy</w:t>
-      </w:r>
-      <w:r>
-        <w:rPr>
-          <w:b/>
-          <w:sz w:val="24"/>
-          <w:szCs w:val="24"/>
-        </w:rPr>
-        <w:t xml:space="preserve"> of event display</w:t>
-      </w:r>
-    </w:p>
-    <w:p>
-      <w:pPr>
-        <w:pStyle w:val="ListParagraph"/>
+        <w:contextualSpacing/>
+        <w:rPr>
+          <w:b/>
+          <w:sz w:val="24"/>
+          <w:szCs w:val="24"/>
+        </w:rPr>
+      </w:pPr>
+      <w:r>
+        <w:rPr>
+          <w:b/>
+          <w:sz w:val="24"/>
+          <w:szCs w:val="24"/>
+        </w:rPr>
+        <w:t>Security of User Registration and Login</w:t>
+      </w:r>
+    </w:p>
+    <w:p>
+      <w:pPr>
         <w:numPr>
           <w:ilvl w:val="1"/>
           <w:numId w:val="25"/>
         </w:numPr>
         <w:spacing w:line="276" w:lineRule="auto"/>
-        <w:rPr>
-          <w:b/>
-          <w:sz w:val="24"/>
-          <w:szCs w:val="24"/>
-        </w:rPr>
-      </w:pPr>
-      <w:r>
-        <w:rPr>
-          <w:b/>
-          <w:sz w:val="24"/>
-          <w:szCs w:val="24"/>
-        </w:rPr>
-        <w:t>Completeness of events being displayed</w:t>
-      </w:r>
-    </w:p>
-    <w:p>
-      <w:pPr>
-        <w:pStyle w:val="ListParagraph"/>
+        <w:contextualSpacing/>
+        <w:rPr>
+          <w:b/>
+          <w:sz w:val="24"/>
+          <w:szCs w:val="24"/>
+        </w:rPr>
+      </w:pPr>
+      <w:r>
+        <w:rPr>
+          <w:b/>
+          <w:sz w:val="24"/>
+          <w:szCs w:val="24"/>
+        </w:rPr>
+        <w:t>Correctness and legitimacy of event display</w:t>
+      </w:r>
+    </w:p>
+    <w:p>
+      <w:pPr>
         <w:numPr>
           <w:ilvl w:val="1"/>
           <w:numId w:val="25"/>
         </w:numPr>
         <w:spacing w:line="276" w:lineRule="auto"/>
-        <w:rPr>
-          <w:b/>
-          <w:sz w:val="24"/>
-          <w:szCs w:val="24"/>
-        </w:rPr>
-      </w:pPr>
-      <w:r>
-        <w:rPr>
-          <w:b/>
-          <w:sz w:val="24"/>
-          <w:szCs w:val="24"/>
-        </w:rPr>
-        <w:t>Readability of calendar events</w:t>
-      </w:r>
-    </w:p>
-    <w:p>
-      <w:pPr>
-        <w:pStyle w:val="ListParagraph"/>
+        <w:contextualSpacing/>
+        <w:rPr>
+          <w:b/>
+          <w:sz w:val="24"/>
+          <w:szCs w:val="24"/>
+        </w:rPr>
+      </w:pPr>
+      <w:r>
+        <w:rPr>
+          <w:b/>
+          <w:sz w:val="24"/>
+          <w:szCs w:val="24"/>
+        </w:rPr>
+        <w:t>Completeness of events being displayed</w:t>
+      </w:r>
+    </w:p>
+    <w:p>
+      <w:pPr>
         <w:numPr>
           <w:ilvl w:val="1"/>
           <w:numId w:val="25"/>
         </w:numPr>
         <w:spacing w:line="276" w:lineRule="auto"/>
-        <w:rPr>
-          <w:b/>
-          <w:sz w:val="24"/>
-          <w:szCs w:val="24"/>
-        </w:rPr>
-      </w:pPr>
-      <w:r>
-        <w:rPr>
-          <w:b/>
-          <w:sz w:val="24"/>
-          <w:szCs w:val="24"/>
-        </w:rPr>
-        <w:t>Usability of calendar links</w:t>
-      </w:r>
-    </w:p>
-    <w:p>
-      <w:pPr>
-        <w:pStyle w:val="ListParagraph"/>
+        <w:contextualSpacing/>
+        <w:rPr>
+          <w:b/>
+          <w:sz w:val="24"/>
+          <w:szCs w:val="24"/>
+        </w:rPr>
+      </w:pPr>
+      <w:r>
+        <w:rPr>
+          <w:b/>
+          <w:sz w:val="24"/>
+          <w:szCs w:val="24"/>
+        </w:rPr>
+        <w:t>Readability of calendar events</w:t>
+      </w:r>
+    </w:p>
+    <w:p>
+      <w:pPr>
         <w:numPr>
           <w:ilvl w:val="1"/>
           <w:numId w:val="25"/>
         </w:numPr>
         <w:spacing w:line="276" w:lineRule="auto"/>
-        <w:rPr>
-          <w:b/>
-          <w:sz w:val="24"/>
-          <w:szCs w:val="24"/>
-        </w:rPr>
-      </w:pPr>
-      <w:r>
-        <w:rPr>
-          <w:b/>
-          <w:sz w:val="24"/>
-          <w:szCs w:val="24"/>
-        </w:rPr>
-        <w:t>Cogency</w:t>
-      </w:r>
-      <w:r>
-        <w:rPr>
-          <w:b/>
-          <w:sz w:val="24"/>
-          <w:szCs w:val="24"/>
-        </w:rPr>
-        <w:t xml:space="preserve"> of Administrator Privileges and CRUD</w:t>
-      </w:r>
-    </w:p>
-    <w:p>
-      <w:pPr>
-        <w:spacing w:line="276" w:lineRule="auto"/>
-        <w:rPr>
-          <w:b/>
-          <w:sz w:val="24"/>
-          <w:szCs w:val="24"/>
-        </w:rPr>
-      </w:pPr>
-    </w:p>
-    <w:p>
-      <w:pPr>
-        <w:pStyle w:val="ListParagraph"/>
+        <w:contextualSpacing/>
+        <w:rPr>
+          <w:b/>
+          <w:sz w:val="24"/>
+          <w:szCs w:val="24"/>
+        </w:rPr>
+      </w:pPr>
+      <w:r>
+        <w:rPr>
+          <w:b/>
+          <w:sz w:val="24"/>
+          <w:szCs w:val="24"/>
+        </w:rPr>
+        <w:t>Usability of calendar links</w:t>
+      </w:r>
+    </w:p>
+    <w:p>
+      <w:pPr>
+        <w:numPr>
+          <w:ilvl w:val="1"/>
+          <w:numId w:val="25"/>
+        </w:numPr>
+        <w:spacing w:line="276" w:lineRule="auto"/>
+        <w:contextualSpacing/>
+        <w:rPr>
+          <w:b/>
+          <w:sz w:val="24"/>
+          <w:szCs w:val="24"/>
+        </w:rPr>
+      </w:pPr>
+      <w:r>
+        <w:rPr>
+          <w:b/>
+          <w:sz w:val="24"/>
+          <w:szCs w:val="24"/>
+        </w:rPr>
+        <w:t>Dynamism of Administrator Privileges and CRUD</w:t>
+      </w:r>
+    </w:p>
+    <w:p>
+      <w:pPr>
+        <w:spacing w:line="276" w:lineRule="auto"/>
+        <w:rPr>
+          <w:b/>
+          <w:sz w:val="24"/>
+          <w:szCs w:val="24"/>
+        </w:rPr>
+      </w:pPr>
+    </w:p>
+    <w:p>
+      <w:pPr>
         <w:numPr>
           <w:ilvl w:val="0"/>
           <w:numId w:val="25"/>
         </w:numPr>
         <w:spacing w:line="276" w:lineRule="auto"/>
+        <w:contextualSpacing/>
         <w:rPr>
           <w:b/>
           <w:sz w:val="24"/>
@@ -14549,14 +14540,7 @@
           <w:sz w:val="24"/>
           <w:szCs w:val="24"/>
         </w:rPr>
-        <w:t>The agile approach for development warrants a brief definition of the Quality Assurance Testing Phases of this project.</w:t>
-      </w:r>
-      <w:r>
-        <w:rPr>
-          <w:sz w:val="24"/>
-          <w:szCs w:val="24"/>
-        </w:rPr>
-        <w:t xml:space="preserve"> For the currently defined phases, the following table illustrates the necessary information for the approach in each QAT phase:</w:t>
+        <w:t>The agile approach for development warrants a brief definition of the Quality Assurance Testing Phases of this project. For the currently defined phases, the following table illustrates the necessary information for the approach in each QAT phase:</w:t>
       </w:r>
     </w:p>
     <w:p>
@@ -14592,9 +14576,8 @@
           </w:tcPr>
           <w:p>
             <w:pPr>
-              <w:pStyle w:val="ListParagraph"/>
               <w:spacing w:line="276" w:lineRule="auto"/>
-              <w:ind w:left="0"/>
+              <w:contextualSpacing/>
               <w:jc w:val="center"/>
               <w:rPr>
                 <w:sz w:val="24"/>
@@ -14616,9 +14599,8 @@
           </w:tcPr>
           <w:p>
             <w:pPr>
-              <w:pStyle w:val="ListParagraph"/>
               <w:spacing w:line="276" w:lineRule="auto"/>
-              <w:ind w:left="0"/>
+              <w:contextualSpacing/>
               <w:jc w:val="center"/>
               <w:cnfStyle w:val="100000000000" w:firstRow="1" w:lastRow="0" w:firstColumn="0" w:lastColumn="0" w:oddVBand="0" w:evenVBand="0" w:oddHBand="0" w:evenHBand="0" w:firstRowFirstColumn="0" w:firstRowLastColumn="0" w:lastRowFirstColumn="0" w:lastRowLastColumn="0"/>
               <w:rPr>
@@ -14641,9 +14623,8 @@
           </w:tcPr>
           <w:p>
             <w:pPr>
-              <w:pStyle w:val="ListParagraph"/>
               <w:spacing w:line="276" w:lineRule="auto"/>
-              <w:ind w:left="0"/>
+              <w:contextualSpacing/>
               <w:jc w:val="center"/>
               <w:cnfStyle w:val="100000000000" w:firstRow="1" w:lastRow="0" w:firstColumn="0" w:lastColumn="0" w:oddVBand="0" w:evenVBand="0" w:oddHBand="0" w:evenHBand="0" w:firstRowFirstColumn="0" w:firstRowLastColumn="0" w:lastRowFirstColumn="0" w:lastRowLastColumn="0"/>
               <w:rPr>
@@ -14673,19 +14654,16 @@
           </w:tcPr>
           <w:p>
             <w:pPr>
-              <w:pStyle w:val="ListParagraph"/>
               <w:spacing w:line="276" w:lineRule="auto"/>
-              <w:ind w:left="0"/>
+              <w:contextualSpacing/>
               <w:jc w:val="center"/>
               <w:rPr>
-                <w:b w:val="0"/>
                 <w:sz w:val="24"/>
                 <w:szCs w:val="24"/>
               </w:rPr>
             </w:pPr>
             <w:r>
               <w:rPr>
-                <w:b w:val="0"/>
                 <w:sz w:val="24"/>
                 <w:szCs w:val="24"/>
               </w:rPr>
@@ -14699,12 +14677,12 @@
           </w:tcPr>
           <w:p>
             <w:pPr>
-              <w:pStyle w:val="ListParagraph"/>
               <w:numPr>
                 <w:ilvl w:val="0"/>
                 <w:numId w:val="28"/>
               </w:numPr>
               <w:spacing w:line="276" w:lineRule="auto"/>
+              <w:contextualSpacing/>
               <w:cnfStyle w:val="000000100000" w:firstRow="0" w:lastRow="0" w:firstColumn="0" w:lastColumn="0" w:oddVBand="0" w:evenVBand="0" w:oddHBand="1" w:evenHBand="0" w:firstRowFirstColumn="0" w:firstRowLastColumn="0" w:lastRowFirstColumn="0" w:lastRowLastColumn="0"/>
               <w:rPr>
                 <w:sz w:val="24"/>
@@ -14721,12 +14699,12 @@
           </w:p>
           <w:p>
             <w:pPr>
-              <w:pStyle w:val="ListParagraph"/>
               <w:numPr>
                 <w:ilvl w:val="0"/>
                 <w:numId w:val="28"/>
               </w:numPr>
               <w:spacing w:line="276" w:lineRule="auto"/>
+              <w:contextualSpacing/>
               <w:cnfStyle w:val="000000100000" w:firstRow="0" w:lastRow="0" w:firstColumn="0" w:lastColumn="0" w:oddVBand="0" w:evenVBand="0" w:oddHBand="1" w:evenHBand="0" w:firstRowFirstColumn="0" w:firstRowLastColumn="0" w:lastRowFirstColumn="0" w:lastRowLastColumn="0"/>
               <w:rPr>
                 <w:sz w:val="24"/>
@@ -14748,12 +14726,12 @@
           </w:tcPr>
           <w:p>
             <w:pPr>
-              <w:pStyle w:val="ListParagraph"/>
               <w:numPr>
                 <w:ilvl w:val="0"/>
                 <w:numId w:val="18"/>
               </w:numPr>
               <w:spacing w:line="276" w:lineRule="auto"/>
+              <w:contextualSpacing/>
               <w:cnfStyle w:val="000000100000" w:firstRow="0" w:lastRow="0" w:firstColumn="0" w:lastColumn="0" w:oddVBand="0" w:evenVBand="0" w:oddHBand="1" w:evenHBand="0" w:firstRowFirstColumn="0" w:firstRowLastColumn="0" w:lastRowFirstColumn="0" w:lastRowLastColumn="0"/>
               <w:rPr>
                 <w:sz w:val="24"/>
@@ -14765,31 +14743,17 @@
                 <w:sz w:val="24"/>
                 <w:szCs w:val="24"/>
               </w:rPr>
-              <w:t xml:space="preserve">Identification of requirements, </w:t>
-            </w:r>
-            <w:r>
-              <w:rPr>
-                <w:sz w:val="24"/>
-                <w:szCs w:val="24"/>
-              </w:rPr>
-              <w:t>targets</w:t>
-            </w:r>
-            <w:r>
-              <w:rPr>
-                <w:sz w:val="24"/>
-                <w:szCs w:val="24"/>
-              </w:rPr>
-              <w:t xml:space="preserve"> and methods</w:t>
+              <w:t>Identification of requirements, targets and methods</w:t>
             </w:r>
           </w:p>
           <w:p>
             <w:pPr>
-              <w:pStyle w:val="ListParagraph"/>
               <w:numPr>
                 <w:ilvl w:val="0"/>
                 <w:numId w:val="18"/>
               </w:numPr>
               <w:spacing w:line="276" w:lineRule="auto"/>
+              <w:contextualSpacing/>
               <w:cnfStyle w:val="000000100000" w:firstRow="0" w:lastRow="0" w:firstColumn="0" w:lastColumn="0" w:oddVBand="0" w:evenVBand="0" w:oddHBand="1" w:evenHBand="0" w:firstRowFirstColumn="0" w:firstRowLastColumn="0" w:lastRowFirstColumn="0" w:lastRowLastColumn="0"/>
               <w:rPr>
                 <w:sz w:val="24"/>
@@ -14806,12 +14770,12 @@
           </w:p>
           <w:p>
             <w:pPr>
-              <w:pStyle w:val="ListParagraph"/>
               <w:numPr>
                 <w:ilvl w:val="0"/>
                 <w:numId w:val="18"/>
               </w:numPr>
               <w:spacing w:line="276" w:lineRule="auto"/>
+              <w:contextualSpacing/>
               <w:cnfStyle w:val="000000100000" w:firstRow="0" w:lastRow="0" w:firstColumn="0" w:lastColumn="0" w:oddVBand="0" w:evenVBand="0" w:oddHBand="1" w:evenHBand="0" w:firstRowFirstColumn="0" w:firstRowLastColumn="0" w:lastRowFirstColumn="0" w:lastRowLastColumn="0"/>
               <w:rPr>
                 <w:sz w:val="24"/>
@@ -14823,14 +14787,7 @@
                 <w:sz w:val="24"/>
                 <w:szCs w:val="24"/>
               </w:rPr>
-              <w:t>Eval</w:t>
-            </w:r>
-            <w:r>
-              <w:rPr>
-                <w:sz w:val="24"/>
-                <w:szCs w:val="24"/>
-              </w:rPr>
-              <w:t>uation of documentation and conformity to standards in the industry</w:t>
+              <w:t>Evaluation of documentation and conformity to standards in the industry</w:t>
             </w:r>
           </w:p>
         </w:tc>
@@ -14846,19 +14803,16 @@
           </w:tcPr>
           <w:p>
             <w:pPr>
-              <w:pStyle w:val="ListParagraph"/>
               <w:spacing w:line="276" w:lineRule="auto"/>
-              <w:ind w:left="0"/>
+              <w:contextualSpacing/>
               <w:jc w:val="center"/>
               <w:rPr>
-                <w:b w:val="0"/>
                 <w:sz w:val="24"/>
                 <w:szCs w:val="24"/>
               </w:rPr>
             </w:pPr>
             <w:r>
               <w:rPr>
-                <w:b w:val="0"/>
                 <w:sz w:val="24"/>
                 <w:szCs w:val="24"/>
               </w:rPr>
@@ -14872,12 +14826,12 @@
           </w:tcPr>
           <w:p>
             <w:pPr>
-              <w:pStyle w:val="ListParagraph"/>
               <w:numPr>
                 <w:ilvl w:val="0"/>
                 <w:numId w:val="29"/>
               </w:numPr>
               <w:spacing w:line="276" w:lineRule="auto"/>
+              <w:contextualSpacing/>
               <w:cnfStyle w:val="000000000000" w:firstRow="0" w:lastRow="0" w:firstColumn="0" w:lastColumn="0" w:oddVBand="0" w:evenVBand="0" w:oddHBand="0" w:evenHBand="0" w:firstRowFirstColumn="0" w:firstRowLastColumn="0" w:lastRowFirstColumn="0" w:lastRowLastColumn="0"/>
               <w:rPr>
                 <w:sz w:val="24"/>
@@ -14894,12 +14848,12 @@
           </w:p>
           <w:p>
             <w:pPr>
-              <w:pStyle w:val="ListParagraph"/>
               <w:numPr>
                 <w:ilvl w:val="0"/>
                 <w:numId w:val="29"/>
               </w:numPr>
               <w:spacing w:line="276" w:lineRule="auto"/>
+              <w:contextualSpacing/>
               <w:cnfStyle w:val="000000000000" w:firstRow="0" w:lastRow="0" w:firstColumn="0" w:lastColumn="0" w:oddVBand="0" w:evenVBand="0" w:oddHBand="0" w:evenHBand="0" w:firstRowFirstColumn="0" w:firstRowLastColumn="0" w:lastRowFirstColumn="0" w:lastRowLastColumn="0"/>
               <w:rPr>
                 <w:sz w:val="24"/>
@@ -14922,12 +14876,12 @@
           </w:tcPr>
           <w:p>
             <w:pPr>
-              <w:pStyle w:val="ListParagraph"/>
               <w:numPr>
                 <w:ilvl w:val="0"/>
                 <w:numId w:val="19"/>
               </w:numPr>
               <w:spacing w:line="276" w:lineRule="auto"/>
+              <w:contextualSpacing/>
               <w:cnfStyle w:val="000000000000" w:firstRow="0" w:lastRow="0" w:firstColumn="0" w:lastColumn="0" w:oddVBand="0" w:evenVBand="0" w:oddHBand="0" w:evenHBand="0" w:firstRowFirstColumn="0" w:firstRowLastColumn="0" w:lastRowFirstColumn="0" w:lastRowLastColumn="0"/>
               <w:rPr>
                 <w:sz w:val="24"/>
@@ -14945,12 +14899,12 @@
           </w:p>
           <w:p>
             <w:pPr>
-              <w:pStyle w:val="ListParagraph"/>
               <w:numPr>
                 <w:ilvl w:val="0"/>
                 <w:numId w:val="19"/>
               </w:numPr>
               <w:spacing w:line="276" w:lineRule="auto"/>
+              <w:contextualSpacing/>
               <w:cnfStyle w:val="000000000000" w:firstRow="0" w:lastRow="0" w:firstColumn="0" w:lastColumn="0" w:oddVBand="0" w:evenVBand="0" w:oddHBand="0" w:evenHBand="0" w:firstRowFirstColumn="0" w:firstRowLastColumn="0" w:lastRowFirstColumn="0" w:lastRowLastColumn="0"/>
               <w:rPr>
                 <w:sz w:val="24"/>
@@ -14963,14 +14917,7 @@
                 <w:szCs w:val="24"/>
               </w:rPr>
               <w:lastRenderedPageBreak/>
-              <w:t>Verification of the project’s achievement of the required functionality through evaluation</w:t>
-            </w:r>
-            <w:r>
-              <w:rPr>
-                <w:sz w:val="24"/>
-                <w:szCs w:val="24"/>
-              </w:rPr>
-              <w:t xml:space="preserve"> </w:t>
+              <w:t xml:space="preserve">Verification of the project’s achievement of the required functionality through evaluation </w:t>
             </w:r>
             <w:r>
               <w:rPr>
@@ -15037,71 +14984,39 @@
           <w:sz w:val="24"/>
           <w:szCs w:val="24"/>
         </w:rPr>
-        <w:t>Approaches for the Project’s</w:t>
-      </w:r>
-      <w:r>
-        <w:rPr>
-          <w:b/>
-          <w:sz w:val="24"/>
-          <w:szCs w:val="24"/>
-        </w:rPr>
-        <w:t xml:space="preserve"> </w:t>
-      </w:r>
-      <w:r>
-        <w:rPr>
-          <w:b/>
-          <w:sz w:val="24"/>
-          <w:szCs w:val="24"/>
-        </w:rPr>
-        <w:t>Q</w:t>
-      </w:r>
-      <w:r>
-        <w:rPr>
-          <w:b/>
-          <w:sz w:val="24"/>
-          <w:szCs w:val="24"/>
-        </w:rPr>
-        <w:t>uality Assurance Testing Phases</w:t>
-      </w:r>
-    </w:p>
-    <w:p>
-      <w:pPr>
-        <w:spacing w:line="276" w:lineRule="auto"/>
-        <w:rPr>
-          <w:sz w:val="24"/>
-          <w:szCs w:val="24"/>
-        </w:rPr>
-      </w:pPr>
-    </w:p>
-    <w:p>
-      <w:pPr>
-        <w:pStyle w:val="ListParagraph"/>
+        <w:t>Approaches for the Project’s Quality Assurance Testing Phases</w:t>
+      </w:r>
+    </w:p>
+    <w:p>
+      <w:pPr>
+        <w:spacing w:line="276" w:lineRule="auto"/>
+        <w:rPr>
+          <w:sz w:val="24"/>
+          <w:szCs w:val="24"/>
+        </w:rPr>
+      </w:pPr>
+    </w:p>
+    <w:p>
+      <w:pPr>
         <w:numPr>
           <w:ilvl w:val="0"/>
           <w:numId w:val="25"/>
         </w:numPr>
         <w:spacing w:line="276" w:lineRule="auto"/>
-        <w:rPr>
-          <w:b/>
-          <w:sz w:val="24"/>
-          <w:szCs w:val="24"/>
-        </w:rPr>
-      </w:pPr>
-      <w:r>
-        <w:rPr>
-          <w:b/>
-          <w:sz w:val="24"/>
-          <w:szCs w:val="24"/>
-        </w:rPr>
-        <w:t>Pass / Fail Criteria</w:t>
-      </w:r>
-      <w:r>
-        <w:rPr>
-          <w:b/>
-          <w:sz w:val="24"/>
-          <w:szCs w:val="24"/>
-        </w:rPr>
-        <w:t xml:space="preserve"> </w:t>
+        <w:contextualSpacing/>
+        <w:rPr>
+          <w:b/>
+          <w:sz w:val="24"/>
+          <w:szCs w:val="24"/>
+        </w:rPr>
+      </w:pPr>
+      <w:r>
+        <w:rPr>
+          <w:b/>
+          <w:sz w:val="24"/>
+          <w:szCs w:val="24"/>
+        </w:rPr>
+        <w:t xml:space="preserve">Pass / Fail Criteria </w:t>
       </w:r>
       <w:r>
         <w:rPr>
@@ -15135,21 +15050,7 @@
           <w:sz w:val="24"/>
           <w:szCs w:val="24"/>
         </w:rPr>
-        <w:t xml:space="preserve">The </w:t>
-      </w:r>
-      <w:r>
-        <w:rPr>
-          <w:sz w:val="24"/>
-          <w:szCs w:val="24"/>
-        </w:rPr>
-        <w:t>succeeding</w:t>
-      </w:r>
-      <w:r>
-        <w:rPr>
-          <w:sz w:val="24"/>
-          <w:szCs w:val="24"/>
-        </w:rPr>
-        <w:t xml:space="preserve"> table summarizes the specific criteria that may serve as the establishment of the necessary standards to properly evaluate and analyze the application’s verification of the required functionalities:</w:t>
+        <w:t>The succeeding table summarizes the specific criteria that may serve as the establishment of the necessary standards to properly evaluate and analyze the application’s verification of the required functionalities:</w:t>
       </w:r>
     </w:p>
     <w:p>
@@ -15185,9 +15086,8 @@
           </w:tcPr>
           <w:p>
             <w:pPr>
-              <w:pStyle w:val="ListParagraph"/>
               <w:spacing w:line="276" w:lineRule="auto"/>
-              <w:ind w:left="0"/>
+              <w:contextualSpacing/>
               <w:jc w:val="center"/>
               <w:rPr>
                 <w:sz w:val="24"/>
@@ -15209,9 +15109,8 @@
           </w:tcPr>
           <w:p>
             <w:pPr>
-              <w:pStyle w:val="ListParagraph"/>
               <w:spacing w:line="276" w:lineRule="auto"/>
-              <w:ind w:left="0"/>
+              <w:contextualSpacing/>
               <w:jc w:val="center"/>
               <w:cnfStyle w:val="100000000000" w:firstRow="1" w:lastRow="0" w:firstColumn="0" w:lastColumn="0" w:oddVBand="0" w:evenVBand="0" w:oddHBand="0" w:evenHBand="0" w:firstRowFirstColumn="0" w:firstRowLastColumn="0" w:lastRowFirstColumn="0" w:lastRowLastColumn="0"/>
               <w:rPr>
@@ -15234,9 +15133,8 @@
           </w:tcPr>
           <w:p>
             <w:pPr>
-              <w:pStyle w:val="ListParagraph"/>
               <w:spacing w:line="276" w:lineRule="auto"/>
-              <w:ind w:left="0"/>
+              <w:contextualSpacing/>
               <w:jc w:val="center"/>
               <w:cnfStyle w:val="100000000000" w:firstRow="1" w:lastRow="0" w:firstColumn="0" w:lastColumn="0" w:oddVBand="0" w:evenVBand="0" w:oddHBand="0" w:evenHBand="0" w:firstRowFirstColumn="0" w:firstRowLastColumn="0" w:lastRowFirstColumn="0" w:lastRowLastColumn="0"/>
               <w:rPr>
@@ -15269,34 +15167,16 @@
               <w:spacing w:line="276" w:lineRule="auto"/>
               <w:ind w:left="162"/>
               <w:rPr>
-                <w:b w:val="0"/>
                 <w:sz w:val="24"/>
                 <w:szCs w:val="24"/>
               </w:rPr>
             </w:pPr>
             <w:r>
               <w:rPr>
-                <w:b w:val="0"/>
-                <w:sz w:val="24"/>
-                <w:szCs w:val="24"/>
-              </w:rPr>
-              <w:t>Correctness</w:t>
-            </w:r>
-            <w:r>
-              <w:rPr>
-                <w:b w:val="0"/>
-                <w:sz w:val="24"/>
-                <w:szCs w:val="24"/>
-              </w:rPr>
-              <w:t xml:space="preserve"> and legitimacy</w:t>
-            </w:r>
-            <w:r>
-              <w:rPr>
-                <w:b w:val="0"/>
-                <w:sz w:val="24"/>
-                <w:szCs w:val="24"/>
-              </w:rPr>
-              <w:t xml:space="preserve"> of event display</w:t>
+                <w:sz w:val="24"/>
+                <w:szCs w:val="24"/>
+              </w:rPr>
+              <w:t>Security of User Registration and Login</w:t>
             </w:r>
           </w:p>
         </w:tc>
@@ -15306,13 +15186,13 @@
           </w:tcPr>
           <w:p>
             <w:pPr>
-              <w:pStyle w:val="ListParagraph"/>
               <w:numPr>
                 <w:ilvl w:val="0"/>
                 <w:numId w:val="28"/>
               </w:numPr>
               <w:spacing w:line="276" w:lineRule="auto"/>
               <w:ind w:left="342"/>
+              <w:contextualSpacing/>
               <w:cnfStyle w:val="000000100000" w:firstRow="0" w:lastRow="0" w:firstColumn="0" w:lastColumn="0" w:oddVBand="0" w:evenVBand="0" w:oddHBand="1" w:evenHBand="0" w:firstRowFirstColumn="0" w:firstRowLastColumn="0" w:lastRowFirstColumn="0" w:lastRowLastColumn="0"/>
               <w:rPr>
                 <w:sz w:val="24"/>
@@ -15324,7 +15204,7 @@
                 <w:sz w:val="24"/>
                 <w:szCs w:val="24"/>
               </w:rPr>
-              <w:t xml:space="preserve">The events being displayed are </w:t>
+              <w:t xml:space="preserve">User is </w:t>
             </w:r>
             <w:r>
               <w:rPr>
@@ -15332,25 +15212,25 @@
                 <w:sz w:val="24"/>
                 <w:szCs w:val="24"/>
               </w:rPr>
-              <w:t>in line</w:t>
-            </w:r>
-            <w:r>
-              <w:rPr>
-                <w:sz w:val="24"/>
-                <w:szCs w:val="24"/>
-              </w:rPr>
-              <w:t xml:space="preserve"> with the client’s requirements</w:t>
+              <w:t>registered with a viable username and password</w:t>
+            </w:r>
+            <w:r>
+              <w:rPr>
+                <w:sz w:val="24"/>
+                <w:szCs w:val="24"/>
+              </w:rPr>
+              <w:t xml:space="preserve"> of his/her choice</w:t>
             </w:r>
           </w:p>
           <w:p>
             <w:pPr>
-              <w:pStyle w:val="ListParagraph"/>
               <w:numPr>
                 <w:ilvl w:val="0"/>
                 <w:numId w:val="28"/>
               </w:numPr>
               <w:spacing w:line="276" w:lineRule="auto"/>
               <w:ind w:left="342"/>
+              <w:contextualSpacing/>
               <w:cnfStyle w:val="000000100000" w:firstRow="0" w:lastRow="0" w:firstColumn="0" w:lastColumn="0" w:oddVBand="0" w:evenVBand="0" w:oddHBand="1" w:evenHBand="0" w:firstRowFirstColumn="0" w:firstRowLastColumn="0" w:lastRowFirstColumn="0" w:lastRowLastColumn="0"/>
               <w:rPr>
                 <w:sz w:val="24"/>
@@ -15362,7 +15242,7 @@
                 <w:sz w:val="24"/>
                 <w:szCs w:val="24"/>
               </w:rPr>
-              <w:t xml:space="preserve">The events being displayed are </w:t>
+              <w:t xml:space="preserve">Username and password </w:t>
             </w:r>
             <w:r>
               <w:rPr>
@@ -15370,14 +15250,7 @@
                 <w:sz w:val="24"/>
                 <w:szCs w:val="24"/>
               </w:rPr>
-              <w:t xml:space="preserve">identical </w:t>
-            </w:r>
-            <w:r>
-              <w:rPr>
-                <w:sz w:val="24"/>
-                <w:szCs w:val="24"/>
-              </w:rPr>
-              <w:t>to the data presently stored in the database</w:t>
+              <w:t>works effectively</w:t>
             </w:r>
           </w:p>
         </w:tc>
@@ -15387,13 +15260,13 @@
           </w:tcPr>
           <w:p>
             <w:pPr>
-              <w:pStyle w:val="ListParagraph"/>
               <w:numPr>
                 <w:ilvl w:val="0"/>
                 <w:numId w:val="28"/>
               </w:numPr>
               <w:spacing w:line="276" w:lineRule="auto"/>
               <w:ind w:left="342"/>
+              <w:contextualSpacing/>
               <w:cnfStyle w:val="000000100000" w:firstRow="0" w:lastRow="0" w:firstColumn="0" w:lastColumn="0" w:oddVBand="0" w:evenVBand="0" w:oddHBand="1" w:evenHBand="0" w:firstRowFirstColumn="0" w:firstRowLastColumn="0" w:lastRowFirstColumn="0" w:lastRowLastColumn="0"/>
               <w:rPr>
                 <w:sz w:val="24"/>
@@ -15405,7 +15278,7 @@
                 <w:sz w:val="24"/>
                 <w:szCs w:val="24"/>
               </w:rPr>
-              <w:t xml:space="preserve">The events being displayed are </w:t>
+              <w:t xml:space="preserve">User </w:t>
             </w:r>
             <w:r>
               <w:rPr>
@@ -15413,25 +15286,40 @@
                 <w:sz w:val="24"/>
                 <w:szCs w:val="24"/>
               </w:rPr>
-              <w:t xml:space="preserve">not in line </w:t>
-            </w:r>
-            <w:r>
-              <w:rPr>
-                <w:sz w:val="24"/>
-                <w:szCs w:val="24"/>
-              </w:rPr>
-              <w:t>with the client’s requirements, and are variably different</w:t>
+              <w:t>cannot be</w:t>
+            </w:r>
+            <w:r>
+              <w:rPr>
+                <w:sz w:val="24"/>
+                <w:szCs w:val="24"/>
+              </w:rPr>
+              <w:t xml:space="preserve"> </w:t>
+            </w:r>
+            <w:r>
+              <w:rPr>
+                <w:b/>
+                <w:sz w:val="24"/>
+                <w:szCs w:val="24"/>
+              </w:rPr>
+              <w:t xml:space="preserve">registered with a viable </w:t>
+            </w:r>
+            <w:r>
+              <w:rPr>
+                <w:sz w:val="24"/>
+                <w:szCs w:val="24"/>
+              </w:rPr>
+              <w:t>username and password</w:t>
             </w:r>
           </w:p>
           <w:p>
             <w:pPr>
-              <w:pStyle w:val="ListParagraph"/>
               <w:numPr>
                 <w:ilvl w:val="0"/>
-                <w:numId w:val="18"/>
+                <w:numId w:val="28"/>
               </w:numPr>
               <w:spacing w:line="276" w:lineRule="auto"/>
               <w:ind w:left="342"/>
+              <w:contextualSpacing/>
               <w:cnfStyle w:val="000000100000" w:firstRow="0" w:lastRow="0" w:firstColumn="0" w:lastColumn="0" w:oddVBand="0" w:evenVBand="0" w:oddHBand="1" w:evenHBand="0" w:firstRowFirstColumn="0" w:firstRowLastColumn="0" w:lastRowFirstColumn="0" w:lastRowLastColumn="0"/>
               <w:rPr>
                 <w:sz w:val="24"/>
@@ -15443,7 +15331,7 @@
                 <w:sz w:val="24"/>
                 <w:szCs w:val="24"/>
               </w:rPr>
-              <w:t>The events being displayed are</w:t>
+              <w:t xml:space="preserve">Username and password </w:t>
             </w:r>
             <w:r>
               <w:rPr>
@@ -15451,29 +15339,7 @@
                 <w:sz w:val="24"/>
                 <w:szCs w:val="24"/>
               </w:rPr>
-              <w:t xml:space="preserve"> not</w:t>
-            </w:r>
-            <w:r>
-              <w:rPr>
-                <w:sz w:val="24"/>
-                <w:szCs w:val="24"/>
-              </w:rPr>
-              <w:t xml:space="preserve"> </w:t>
-            </w:r>
-            <w:r>
-              <w:rPr>
-                <w:b/>
-                <w:sz w:val="24"/>
-                <w:szCs w:val="24"/>
-              </w:rPr>
-              <w:t xml:space="preserve">identical </w:t>
-            </w:r>
-            <w:r>
-              <w:rPr>
-                <w:sz w:val="24"/>
-                <w:szCs w:val="24"/>
-              </w:rPr>
-              <w:t>to the data presently stored in the database</w:t>
+              <w:t>does not work effectively</w:t>
             </w:r>
           </w:p>
         </w:tc>
@@ -15492,20 +15358,16 @@
               <w:spacing w:line="276" w:lineRule="auto"/>
               <w:ind w:left="162"/>
               <w:rPr>
-                <w:b w:val="0"/>
-                <w:bCs w:val="0"/>
                 <w:sz w:val="24"/>
                 <w:szCs w:val="24"/>
               </w:rPr>
             </w:pPr>
             <w:r>
               <w:rPr>
-                <w:b w:val="0"/>
-                <w:bCs w:val="0"/>
-                <w:sz w:val="24"/>
-                <w:szCs w:val="24"/>
-              </w:rPr>
-              <w:t>Completeness of events being displayed</w:t>
+                <w:sz w:val="24"/>
+                <w:szCs w:val="24"/>
+              </w:rPr>
+              <w:t>Correctness and legitimacy of event display</w:t>
             </w:r>
           </w:p>
         </w:tc>
@@ -15515,13 +15377,13 @@
           </w:tcPr>
           <w:p>
             <w:pPr>
-              <w:pStyle w:val="ListParagraph"/>
               <w:numPr>
                 <w:ilvl w:val="0"/>
                 <w:numId w:val="28"/>
               </w:numPr>
               <w:spacing w:line="276" w:lineRule="auto"/>
               <w:ind w:left="342"/>
+              <w:contextualSpacing/>
               <w:cnfStyle w:val="000000000000" w:firstRow="0" w:lastRow="0" w:firstColumn="0" w:lastColumn="0" w:oddVBand="0" w:evenVBand="0" w:oddHBand="0" w:evenHBand="0" w:firstRowFirstColumn="0" w:firstRowLastColumn="0" w:lastRowFirstColumn="0" w:lastRowLastColumn="0"/>
               <w:rPr>
                 <w:sz w:val="24"/>
@@ -15533,7 +15395,7 @@
                 <w:sz w:val="24"/>
                 <w:szCs w:val="24"/>
               </w:rPr>
-              <w:t xml:space="preserve">The data present in the calendar are </w:t>
+              <w:t xml:space="preserve">The events being displayed are </w:t>
             </w:r>
             <w:r>
               <w:rPr>
@@ -15541,14 +15403,37 @@
                 <w:sz w:val="24"/>
                 <w:szCs w:val="24"/>
               </w:rPr>
-              <w:t>complete</w:t>
-            </w:r>
-            <w:r>
-              <w:rPr>
-                <w:sz w:val="24"/>
-                <w:szCs w:val="24"/>
-              </w:rPr>
-              <w:t xml:space="preserve"> and </w:t>
+              <w:t>in line</w:t>
+            </w:r>
+            <w:r>
+              <w:rPr>
+                <w:sz w:val="24"/>
+                <w:szCs w:val="24"/>
+              </w:rPr>
+              <w:t xml:space="preserve"> with the client’s requirements</w:t>
+            </w:r>
+          </w:p>
+          <w:p>
+            <w:pPr>
+              <w:numPr>
+                <w:ilvl w:val="0"/>
+                <w:numId w:val="28"/>
+              </w:numPr>
+              <w:spacing w:line="276" w:lineRule="auto"/>
+              <w:ind w:left="342"/>
+              <w:contextualSpacing/>
+              <w:cnfStyle w:val="000000000000" w:firstRow="0" w:lastRow="0" w:firstColumn="0" w:lastColumn="0" w:oddVBand="0" w:evenVBand="0" w:oddHBand="0" w:evenHBand="0" w:firstRowFirstColumn="0" w:firstRowLastColumn="0" w:lastRowFirstColumn="0" w:lastRowLastColumn="0"/>
+              <w:rPr>
+                <w:sz w:val="24"/>
+                <w:szCs w:val="24"/>
+              </w:rPr>
+            </w:pPr>
+            <w:r>
+              <w:rPr>
+                <w:sz w:val="24"/>
+                <w:szCs w:val="24"/>
+              </w:rPr>
+              <w:t xml:space="preserve">The events being displayed are </w:t>
             </w:r>
             <w:r>
               <w:rPr>
@@ -15556,14 +15441,14 @@
                 <w:sz w:val="24"/>
                 <w:szCs w:val="24"/>
               </w:rPr>
-              <w:t>conforms</w:t>
-            </w:r>
-            <w:r>
-              <w:rPr>
-                <w:sz w:val="24"/>
-                <w:szCs w:val="24"/>
-              </w:rPr>
-              <w:t xml:space="preserve"> to the populated data</w:t>
+              <w:t xml:space="preserve">identical </w:t>
+            </w:r>
+            <w:r>
+              <w:rPr>
+                <w:sz w:val="24"/>
+                <w:szCs w:val="24"/>
+              </w:rPr>
+              <w:t>to the data presently stored in the database</w:t>
             </w:r>
           </w:p>
         </w:tc>
@@ -15573,13 +15458,13 @@
           </w:tcPr>
           <w:p>
             <w:pPr>
-              <w:pStyle w:val="ListParagraph"/>
               <w:numPr>
                 <w:ilvl w:val="0"/>
                 <w:numId w:val="28"/>
               </w:numPr>
               <w:spacing w:line="276" w:lineRule="auto"/>
               <w:ind w:left="342"/>
+              <w:contextualSpacing/>
               <w:cnfStyle w:val="000000000000" w:firstRow="0" w:lastRow="0" w:firstColumn="0" w:lastColumn="0" w:oddVBand="0" w:evenVBand="0" w:oddHBand="0" w:evenHBand="0" w:firstRowFirstColumn="0" w:firstRowLastColumn="0" w:lastRowFirstColumn="0" w:lastRowLastColumn="0"/>
               <w:rPr>
                 <w:sz w:val="24"/>
@@ -15591,7 +15476,7 @@
                 <w:sz w:val="24"/>
                 <w:szCs w:val="24"/>
               </w:rPr>
-              <w:t xml:space="preserve">The data present in the calendar are </w:t>
+              <w:t xml:space="preserve">The events being displayed are </w:t>
             </w:r>
             <w:r>
               <w:rPr>
@@ -15599,14 +15484,37 @@
                 <w:sz w:val="24"/>
                 <w:szCs w:val="24"/>
               </w:rPr>
-              <w:t>incomplete</w:t>
-            </w:r>
-            <w:r>
-              <w:rPr>
-                <w:sz w:val="24"/>
-                <w:szCs w:val="24"/>
-              </w:rPr>
-              <w:t xml:space="preserve"> and </w:t>
+              <w:t xml:space="preserve">not in line </w:t>
+            </w:r>
+            <w:r>
+              <w:rPr>
+                <w:sz w:val="24"/>
+                <w:szCs w:val="24"/>
+              </w:rPr>
+              <w:t>with the client’s requirements, and are variably different</w:t>
+            </w:r>
+          </w:p>
+          <w:p>
+            <w:pPr>
+              <w:numPr>
+                <w:ilvl w:val="0"/>
+                <w:numId w:val="18"/>
+              </w:numPr>
+              <w:spacing w:line="276" w:lineRule="auto"/>
+              <w:ind w:left="342"/>
+              <w:contextualSpacing/>
+              <w:cnfStyle w:val="000000000000" w:firstRow="0" w:lastRow="0" w:firstColumn="0" w:lastColumn="0" w:oddVBand="0" w:evenVBand="0" w:oddHBand="0" w:evenHBand="0" w:firstRowFirstColumn="0" w:firstRowLastColumn="0" w:lastRowFirstColumn="0" w:lastRowLastColumn="0"/>
+              <w:rPr>
+                <w:sz w:val="24"/>
+                <w:szCs w:val="24"/>
+              </w:rPr>
+            </w:pPr>
+            <w:r>
+              <w:rPr>
+                <w:sz w:val="24"/>
+                <w:szCs w:val="24"/>
+              </w:rPr>
+              <w:t>The events being displayed are</w:t>
             </w:r>
             <w:r>
               <w:rPr>
@@ -15614,14 +15522,29 @@
                 <w:sz w:val="24"/>
                 <w:szCs w:val="24"/>
               </w:rPr>
-              <w:t>does not conform</w:t>
-            </w:r>
-            <w:r>
-              <w:rPr>
-                <w:sz w:val="24"/>
-                <w:szCs w:val="24"/>
-              </w:rPr>
-              <w:t xml:space="preserve"> to the populated data</w:t>
+              <w:t xml:space="preserve"> not</w:t>
+            </w:r>
+            <w:r>
+              <w:rPr>
+                <w:sz w:val="24"/>
+                <w:szCs w:val="24"/>
+              </w:rPr>
+              <w:t xml:space="preserve"> </w:t>
+            </w:r>
+            <w:r>
+              <w:rPr>
+                <w:b/>
+                <w:sz w:val="24"/>
+                <w:szCs w:val="24"/>
+              </w:rPr>
+              <w:t xml:space="preserve">identical </w:t>
+            </w:r>
+            <w:r>
+              <w:rPr>
+                <w:sz w:val="24"/>
+                <w:szCs w:val="24"/>
+              </w:rPr>
+              <w:t>to the data presently stored in the database</w:t>
             </w:r>
           </w:p>
         </w:tc>
@@ -15641,18 +15564,16 @@
               <w:spacing w:line="276" w:lineRule="auto"/>
               <w:ind w:left="162"/>
               <w:rPr>
-                <w:b w:val="0"/>
                 <w:sz w:val="24"/>
                 <w:szCs w:val="24"/>
               </w:rPr>
             </w:pPr>
             <w:r>
               <w:rPr>
-                <w:b w:val="0"/>
-                <w:sz w:val="24"/>
-                <w:szCs w:val="24"/>
-              </w:rPr>
-              <w:t>Readability of calendar events</w:t>
+                <w:sz w:val="24"/>
+                <w:szCs w:val="24"/>
+              </w:rPr>
+              <w:t>Completeness of events being displayed</w:t>
             </w:r>
           </w:p>
         </w:tc>
@@ -15662,13 +15583,13 @@
           </w:tcPr>
           <w:p>
             <w:pPr>
-              <w:pStyle w:val="ListParagraph"/>
               <w:numPr>
                 <w:ilvl w:val="0"/>
-                <w:numId w:val="29"/>
+                <w:numId w:val="28"/>
               </w:numPr>
               <w:spacing w:line="276" w:lineRule="auto"/>
               <w:ind w:left="342"/>
+              <w:contextualSpacing/>
               <w:cnfStyle w:val="000000100000" w:firstRow="0" w:lastRow="0" w:firstColumn="0" w:lastColumn="0" w:oddVBand="0" w:evenVBand="0" w:oddHBand="1" w:evenHBand="0" w:firstRowFirstColumn="0" w:firstRowLastColumn="0" w:lastRowFirstColumn="0" w:lastRowLastColumn="0"/>
               <w:rPr>
                 <w:sz w:val="24"/>
@@ -15680,7 +15601,7 @@
                 <w:sz w:val="24"/>
                 <w:szCs w:val="24"/>
               </w:rPr>
-              <w:t xml:space="preserve">The events displayed in the calendar are </w:t>
+              <w:t xml:space="preserve">The data present in the calendar are </w:t>
             </w:r>
             <w:r>
               <w:rPr>
@@ -15688,14 +15609,14 @@
                 <w:sz w:val="24"/>
                 <w:szCs w:val="24"/>
               </w:rPr>
-              <w:t>readable</w:t>
-            </w:r>
-            <w:r>
-              <w:rPr>
-                <w:sz w:val="24"/>
-                <w:szCs w:val="24"/>
-              </w:rPr>
-              <w:t xml:space="preserve"> and are </w:t>
+              <w:t>complete</w:t>
+            </w:r>
+            <w:r>
+              <w:rPr>
+                <w:sz w:val="24"/>
+                <w:szCs w:val="24"/>
+              </w:rPr>
+              <w:t xml:space="preserve"> and </w:t>
             </w:r>
             <w:r>
               <w:rPr>
@@ -15703,45 +15624,14 @@
                 <w:sz w:val="24"/>
                 <w:szCs w:val="24"/>
               </w:rPr>
-              <w:t>recognizable</w:t>
-            </w:r>
-          </w:p>
-          <w:p>
-            <w:pPr>
-              <w:pStyle w:val="ListParagraph"/>
-              <w:numPr>
-                <w:ilvl w:val="0"/>
-                <w:numId w:val="29"/>
-              </w:numPr>
-              <w:spacing w:line="276" w:lineRule="auto"/>
-              <w:ind w:left="342"/>
-              <w:cnfStyle w:val="000000100000" w:firstRow="0" w:lastRow="0" w:firstColumn="0" w:lastColumn="0" w:oddVBand="0" w:evenVBand="0" w:oddHBand="1" w:evenHBand="0" w:firstRowFirstColumn="0" w:firstRowLastColumn="0" w:lastRowFirstColumn="0" w:lastRowLastColumn="0"/>
-              <w:rPr>
-                <w:sz w:val="24"/>
-                <w:szCs w:val="24"/>
-              </w:rPr>
-            </w:pPr>
-            <w:r>
-              <w:rPr>
-                <w:sz w:val="24"/>
-                <w:szCs w:val="24"/>
-              </w:rPr>
-              <w:t xml:space="preserve">The data </w:t>
-            </w:r>
-            <w:r>
-              <w:rPr>
-                <w:b/>
-                <w:sz w:val="24"/>
-                <w:szCs w:val="24"/>
-              </w:rPr>
-              <w:t>brings clarity</w:t>
-            </w:r>
-            <w:r>
-              <w:rPr>
-                <w:sz w:val="24"/>
-                <w:szCs w:val="24"/>
-              </w:rPr>
-              <w:t xml:space="preserve"> to the prospect users</w:t>
+              <w:t>conforms</w:t>
+            </w:r>
+            <w:r>
+              <w:rPr>
+                <w:sz w:val="24"/>
+                <w:szCs w:val="24"/>
+              </w:rPr>
+              <w:t xml:space="preserve"> to the populated data</w:t>
             </w:r>
           </w:p>
         </w:tc>
@@ -15751,13 +15641,13 @@
           </w:tcPr>
           <w:p>
             <w:pPr>
-              <w:pStyle w:val="ListParagraph"/>
               <w:numPr>
                 <w:ilvl w:val="0"/>
-                <w:numId w:val="19"/>
+                <w:numId w:val="28"/>
               </w:numPr>
               <w:spacing w:line="276" w:lineRule="auto"/>
               <w:ind w:left="342"/>
+              <w:contextualSpacing/>
               <w:cnfStyle w:val="000000100000" w:firstRow="0" w:lastRow="0" w:firstColumn="0" w:lastColumn="0" w:oddVBand="0" w:evenVBand="0" w:oddHBand="1" w:evenHBand="0" w:firstRowFirstColumn="0" w:firstRowLastColumn="0" w:lastRowFirstColumn="0" w:lastRowLastColumn="0"/>
               <w:rPr>
                 <w:sz w:val="24"/>
@@ -15769,7 +15659,7 @@
                 <w:sz w:val="24"/>
                 <w:szCs w:val="24"/>
               </w:rPr>
-              <w:t xml:space="preserve">The events displayed in the calendar are </w:t>
+              <w:t xml:space="preserve">The data present in the calendar are </w:t>
             </w:r>
             <w:r>
               <w:rPr>
@@ -15777,14 +15667,14 @@
                 <w:sz w:val="24"/>
                 <w:szCs w:val="24"/>
               </w:rPr>
-              <w:t>not readable</w:t>
-            </w:r>
-            <w:r>
-              <w:rPr>
-                <w:sz w:val="24"/>
-                <w:szCs w:val="24"/>
-              </w:rPr>
-              <w:t xml:space="preserve"> and are </w:t>
+              <w:t>incomplete</w:t>
+            </w:r>
+            <w:r>
+              <w:rPr>
+                <w:sz w:val="24"/>
+                <w:szCs w:val="24"/>
+              </w:rPr>
+              <w:t xml:space="preserve"> and </w:t>
             </w:r>
             <w:r>
               <w:rPr>
@@ -15792,38 +15682,14 @@
                 <w:sz w:val="24"/>
                 <w:szCs w:val="24"/>
               </w:rPr>
-              <w:t>unrecognizable</w:t>
-            </w:r>
-          </w:p>
-          <w:p>
-            <w:pPr>
-              <w:pStyle w:val="ListParagraph"/>
-              <w:numPr>
-                <w:ilvl w:val="0"/>
-                <w:numId w:val="19"/>
-              </w:numPr>
-              <w:spacing w:line="276" w:lineRule="auto"/>
-              <w:ind w:left="342"/>
-              <w:cnfStyle w:val="000000100000" w:firstRow="0" w:lastRow="0" w:firstColumn="0" w:lastColumn="0" w:oddVBand="0" w:evenVBand="0" w:oddHBand="1" w:evenHBand="0" w:firstRowFirstColumn="0" w:firstRowLastColumn="0" w:lastRowFirstColumn="0" w:lastRowLastColumn="0"/>
-              <w:rPr>
-                <w:sz w:val="24"/>
-                <w:szCs w:val="24"/>
-              </w:rPr>
-            </w:pPr>
-            <w:r>
-              <w:rPr>
-                <w:sz w:val="24"/>
-                <w:szCs w:val="24"/>
-              </w:rPr>
-              <w:t xml:space="preserve">The data causes the prospect users to be </w:t>
-            </w:r>
-            <w:r>
-              <w:rPr>
-                <w:b/>
-                <w:sz w:val="24"/>
-                <w:szCs w:val="24"/>
-              </w:rPr>
-              <w:t>misled</w:t>
+              <w:t>does not conform</w:t>
+            </w:r>
+            <w:r>
+              <w:rPr>
+                <w:sz w:val="24"/>
+                <w:szCs w:val="24"/>
+              </w:rPr>
+              <w:t xml:space="preserve"> to the populated data</w:t>
             </w:r>
           </w:p>
         </w:tc>
@@ -15842,18 +15708,16 @@
               <w:spacing w:line="276" w:lineRule="auto"/>
               <w:ind w:left="162"/>
               <w:rPr>
-                <w:b w:val="0"/>
                 <w:sz w:val="24"/>
                 <w:szCs w:val="24"/>
               </w:rPr>
             </w:pPr>
             <w:r>
               <w:rPr>
-                <w:b w:val="0"/>
-                <w:sz w:val="24"/>
-                <w:szCs w:val="24"/>
-              </w:rPr>
-              <w:t>Usability of calendar links</w:t>
+                <w:sz w:val="24"/>
+                <w:szCs w:val="24"/>
+              </w:rPr>
+              <w:t>Readability of calendar events</w:t>
             </w:r>
           </w:p>
         </w:tc>
@@ -15863,13 +15727,13 @@
           </w:tcPr>
           <w:p>
             <w:pPr>
-              <w:pStyle w:val="ListParagraph"/>
               <w:numPr>
                 <w:ilvl w:val="0"/>
                 <w:numId w:val="29"/>
               </w:numPr>
               <w:spacing w:line="276" w:lineRule="auto"/>
               <w:ind w:left="342"/>
+              <w:contextualSpacing/>
               <w:cnfStyle w:val="000000000000" w:firstRow="0" w:lastRow="0" w:firstColumn="0" w:lastColumn="0" w:oddVBand="0" w:evenVBand="0" w:oddHBand="0" w:evenHBand="0" w:firstRowFirstColumn="0" w:firstRowLastColumn="0" w:lastRowFirstColumn="0" w:lastRowLastColumn="0"/>
               <w:rPr>
                 <w:sz w:val="24"/>
@@ -15881,7 +15745,7 @@
                 <w:sz w:val="24"/>
                 <w:szCs w:val="24"/>
               </w:rPr>
-              <w:t xml:space="preserve">The links </w:t>
+              <w:t xml:space="preserve">The events displayed in the calendar are </w:t>
             </w:r>
             <w:r>
               <w:rPr>
@@ -15889,14 +15753,61 @@
                 <w:sz w:val="24"/>
                 <w:szCs w:val="24"/>
               </w:rPr>
-              <w:t xml:space="preserve">properly redirect </w:t>
-            </w:r>
-            <w:r>
-              <w:rPr>
-                <w:sz w:val="24"/>
-                <w:szCs w:val="24"/>
-              </w:rPr>
-              <w:t>the user to the necessary audio files / text files / websites</w:t>
+              <w:t>readable</w:t>
+            </w:r>
+            <w:r>
+              <w:rPr>
+                <w:sz w:val="24"/>
+                <w:szCs w:val="24"/>
+              </w:rPr>
+              <w:t xml:space="preserve"> and are </w:t>
+            </w:r>
+            <w:r>
+              <w:rPr>
+                <w:b/>
+                <w:sz w:val="24"/>
+                <w:szCs w:val="24"/>
+              </w:rPr>
+              <w:t>recognizable</w:t>
+            </w:r>
+          </w:p>
+          <w:p>
+            <w:pPr>
+              <w:numPr>
+                <w:ilvl w:val="0"/>
+                <w:numId w:val="29"/>
+              </w:numPr>
+              <w:spacing w:line="276" w:lineRule="auto"/>
+              <w:ind w:left="342"/>
+              <w:contextualSpacing/>
+              <w:cnfStyle w:val="000000000000" w:firstRow="0" w:lastRow="0" w:firstColumn="0" w:lastColumn="0" w:oddVBand="0" w:evenVBand="0" w:oddHBand="0" w:evenHBand="0" w:firstRowFirstColumn="0" w:firstRowLastColumn="0" w:lastRowFirstColumn="0" w:lastRowLastColumn="0"/>
+              <w:rPr>
+                <w:sz w:val="24"/>
+                <w:szCs w:val="24"/>
+              </w:rPr>
+            </w:pPr>
+            <w:r>
+              <w:rPr>
+                <w:sz w:val="24"/>
+                <w:szCs w:val="24"/>
+              </w:rPr>
+              <w:lastRenderedPageBreak/>
+              <w:t xml:space="preserve">The data </w:t>
+            </w:r>
+            <w:r>
+              <w:rPr>
+                <w:b/>
+                <w:sz w:val="24"/>
+                <w:szCs w:val="24"/>
+              </w:rPr>
+              <w:t>brings clarity</w:t>
+            </w:r>
+            <w:r>
+              <w:rPr>
+                <w:sz w:val="24"/>
+                <w:szCs w:val="24"/>
+              </w:rPr>
+              <w:t xml:space="preserve"> to the prospect users</w:t>
             </w:r>
           </w:p>
         </w:tc>
@@ -15906,13 +15817,13 @@
           </w:tcPr>
           <w:p>
             <w:pPr>
-              <w:pStyle w:val="ListParagraph"/>
               <w:numPr>
                 <w:ilvl w:val="0"/>
                 <w:numId w:val="19"/>
               </w:numPr>
               <w:spacing w:line="276" w:lineRule="auto"/>
               <w:ind w:left="342"/>
+              <w:contextualSpacing/>
               <w:cnfStyle w:val="000000000000" w:firstRow="0" w:lastRow="0" w:firstColumn="0" w:lastColumn="0" w:oddVBand="0" w:evenVBand="0" w:oddHBand="0" w:evenHBand="0" w:firstRowFirstColumn="0" w:firstRowLastColumn="0" w:lastRowFirstColumn="0" w:lastRowLastColumn="0"/>
               <w:rPr>
                 <w:sz w:val="24"/>
@@ -15924,7 +15835,8 @@
                 <w:sz w:val="24"/>
                 <w:szCs w:val="24"/>
               </w:rPr>
-              <w:t xml:space="preserve">The links are </w:t>
+              <w:lastRenderedPageBreak/>
+              <w:t xml:space="preserve">The events displayed in the calendar are </w:t>
             </w:r>
             <w:r>
               <w:rPr>
@@ -15932,14 +15844,14 @@
                 <w:sz w:val="24"/>
                 <w:szCs w:val="24"/>
               </w:rPr>
-              <w:t>intertwined</w:t>
-            </w:r>
-            <w:r>
-              <w:rPr>
-                <w:sz w:val="24"/>
-                <w:szCs w:val="24"/>
-              </w:rPr>
-              <w:t xml:space="preserve"> and </w:t>
+              <w:t>not readable</w:t>
+            </w:r>
+            <w:r>
+              <w:rPr>
+                <w:sz w:val="24"/>
+                <w:szCs w:val="24"/>
+              </w:rPr>
+              <w:t xml:space="preserve"> and are </w:t>
             </w:r>
             <w:r>
               <w:rPr>
@@ -15947,14 +15859,39 @@
                 <w:sz w:val="24"/>
                 <w:szCs w:val="24"/>
               </w:rPr>
-              <w:t>does not follow</w:t>
-            </w:r>
-            <w:r>
-              <w:rPr>
-                <w:sz w:val="24"/>
-                <w:szCs w:val="24"/>
-              </w:rPr>
-              <w:t xml:space="preserve"> the intended file/page to be redirected to.</w:t>
+              <w:t>unrecognizable</w:t>
+            </w:r>
+          </w:p>
+          <w:p>
+            <w:pPr>
+              <w:numPr>
+                <w:ilvl w:val="0"/>
+                <w:numId w:val="19"/>
+              </w:numPr>
+              <w:spacing w:line="276" w:lineRule="auto"/>
+              <w:ind w:left="342"/>
+              <w:contextualSpacing/>
+              <w:cnfStyle w:val="000000000000" w:firstRow="0" w:lastRow="0" w:firstColumn="0" w:lastColumn="0" w:oddVBand="0" w:evenVBand="0" w:oddHBand="0" w:evenHBand="0" w:firstRowFirstColumn="0" w:firstRowLastColumn="0" w:lastRowFirstColumn="0" w:lastRowLastColumn="0"/>
+              <w:rPr>
+                <w:sz w:val="24"/>
+                <w:szCs w:val="24"/>
+              </w:rPr>
+            </w:pPr>
+            <w:r>
+              <w:rPr>
+                <w:sz w:val="24"/>
+                <w:szCs w:val="24"/>
+              </w:rPr>
+              <w:lastRenderedPageBreak/>
+              <w:t xml:space="preserve">The data causes the prospect users to be </w:t>
+            </w:r>
+            <w:r>
+              <w:rPr>
+                <w:b/>
+                <w:sz w:val="24"/>
+                <w:szCs w:val="24"/>
+              </w:rPr>
+              <w:t>misled</w:t>
             </w:r>
           </w:p>
         </w:tc>
@@ -15974,18 +15911,145 @@
               <w:spacing w:line="276" w:lineRule="auto"/>
               <w:ind w:left="162"/>
               <w:rPr>
-                <w:b w:val="0"/>
                 <w:sz w:val="24"/>
                 <w:szCs w:val="24"/>
               </w:rPr>
             </w:pPr>
             <w:r>
               <w:rPr>
-                <w:b w:val="0"/>
                 <w:sz w:val="24"/>
                 <w:szCs w:val="24"/>
               </w:rPr>
               <w:lastRenderedPageBreak/>
+              <w:t>Usability of calendar links</w:t>
+            </w:r>
+          </w:p>
+        </w:tc>
+        <w:tc>
+          <w:tcPr>
+            <w:tcW w:w="3150" w:type="dxa"/>
+          </w:tcPr>
+          <w:p>
+            <w:pPr>
+              <w:numPr>
+                <w:ilvl w:val="0"/>
+                <w:numId w:val="29"/>
+              </w:numPr>
+              <w:spacing w:line="276" w:lineRule="auto"/>
+              <w:ind w:left="342"/>
+              <w:contextualSpacing/>
+              <w:cnfStyle w:val="000000100000" w:firstRow="0" w:lastRow="0" w:firstColumn="0" w:lastColumn="0" w:oddVBand="0" w:evenVBand="0" w:oddHBand="1" w:evenHBand="0" w:firstRowFirstColumn="0" w:firstRowLastColumn="0" w:lastRowFirstColumn="0" w:lastRowLastColumn="0"/>
+              <w:rPr>
+                <w:sz w:val="24"/>
+                <w:szCs w:val="24"/>
+              </w:rPr>
+            </w:pPr>
+            <w:r>
+              <w:rPr>
+                <w:sz w:val="24"/>
+                <w:szCs w:val="24"/>
+              </w:rPr>
+              <w:t xml:space="preserve">The links </w:t>
+            </w:r>
+            <w:r>
+              <w:rPr>
+                <w:b/>
+                <w:sz w:val="24"/>
+                <w:szCs w:val="24"/>
+              </w:rPr>
+              <w:t xml:space="preserve">properly redirect </w:t>
+            </w:r>
+            <w:r>
+              <w:rPr>
+                <w:sz w:val="24"/>
+                <w:szCs w:val="24"/>
+              </w:rPr>
+              <w:t>the user to the necessary audio files / text files / websites</w:t>
+            </w:r>
+          </w:p>
+        </w:tc>
+        <w:tc>
+          <w:tcPr>
+            <w:tcW w:w="3330" w:type="dxa"/>
+          </w:tcPr>
+          <w:p>
+            <w:pPr>
+              <w:numPr>
+                <w:ilvl w:val="0"/>
+                <w:numId w:val="19"/>
+              </w:numPr>
+              <w:spacing w:line="276" w:lineRule="auto"/>
+              <w:ind w:left="342"/>
+              <w:contextualSpacing/>
+              <w:cnfStyle w:val="000000100000" w:firstRow="0" w:lastRow="0" w:firstColumn="0" w:lastColumn="0" w:oddVBand="0" w:evenVBand="0" w:oddHBand="1" w:evenHBand="0" w:firstRowFirstColumn="0" w:firstRowLastColumn="0" w:lastRowFirstColumn="0" w:lastRowLastColumn="0"/>
+              <w:rPr>
+                <w:sz w:val="24"/>
+                <w:szCs w:val="24"/>
+              </w:rPr>
+            </w:pPr>
+            <w:r>
+              <w:rPr>
+                <w:sz w:val="24"/>
+                <w:szCs w:val="24"/>
+              </w:rPr>
+              <w:t xml:space="preserve">The links are </w:t>
+            </w:r>
+            <w:r>
+              <w:rPr>
+                <w:b/>
+                <w:sz w:val="24"/>
+                <w:szCs w:val="24"/>
+              </w:rPr>
+              <w:t>intertwined</w:t>
+            </w:r>
+            <w:r>
+              <w:rPr>
+                <w:sz w:val="24"/>
+                <w:szCs w:val="24"/>
+              </w:rPr>
+              <w:t xml:space="preserve"> and </w:t>
+            </w:r>
+            <w:r>
+              <w:rPr>
+                <w:b/>
+                <w:sz w:val="24"/>
+                <w:szCs w:val="24"/>
+              </w:rPr>
+              <w:t>does not follow</w:t>
+            </w:r>
+            <w:r>
+              <w:rPr>
+                <w:sz w:val="24"/>
+                <w:szCs w:val="24"/>
+              </w:rPr>
+              <w:t xml:space="preserve"> the intended file/page to be redirected to.</w:t>
+            </w:r>
+          </w:p>
+        </w:tc>
+      </w:tr>
+      <w:tr>
+        <w:trPr>
+          <w:trHeight w:val="241"/>
+        </w:trPr>
+        <w:tc>
+          <w:tcPr>
+            <w:cnfStyle w:val="001000000000" w:firstRow="0" w:lastRow="0" w:firstColumn="1" w:lastColumn="0" w:oddVBand="0" w:evenVBand="0" w:oddHBand="0" w:evenHBand="0" w:firstRowFirstColumn="0" w:firstRowLastColumn="0" w:lastRowFirstColumn="0" w:lastRowLastColumn="0"/>
+            <w:tcW w:w="2880" w:type="dxa"/>
+          </w:tcPr>
+          <w:p>
+            <w:pPr>
+              <w:spacing w:line="276" w:lineRule="auto"/>
+              <w:ind w:left="162"/>
+              <w:rPr>
+                <w:sz w:val="24"/>
+                <w:szCs w:val="24"/>
+              </w:rPr>
+            </w:pPr>
+            <w:r>
+              <w:rPr>
+                <w:sz w:val="24"/>
+                <w:szCs w:val="24"/>
+              </w:rPr>
               <w:t>Cogency of Administrator Privileges and CRUD</w:t>
             </w:r>
           </w:p>
@@ -16006,14 +16070,14 @@
           </w:tcPr>
           <w:p>
             <w:pPr>
-              <w:pStyle w:val="ListParagraph"/>
               <w:numPr>
                 <w:ilvl w:val="0"/>
                 <w:numId w:val="29"/>
               </w:numPr>
               <w:spacing w:line="276" w:lineRule="auto"/>
               <w:ind w:left="342"/>
-              <w:cnfStyle w:val="000000100000" w:firstRow="0" w:lastRow="0" w:firstColumn="0" w:lastColumn="0" w:oddVBand="0" w:evenVBand="0" w:oddHBand="1" w:evenHBand="0" w:firstRowFirstColumn="0" w:firstRowLastColumn="0" w:lastRowFirstColumn="0" w:lastRowLastColumn="0"/>
+              <w:contextualSpacing/>
+              <w:cnfStyle w:val="000000000000" w:firstRow="0" w:lastRow="0" w:firstColumn="0" w:lastColumn="0" w:oddVBand="0" w:evenVBand="0" w:oddHBand="0" w:evenHBand="0" w:firstRowFirstColumn="0" w:firstRowLastColumn="0" w:lastRowFirstColumn="0" w:lastRowLastColumn="0"/>
               <w:rPr>
                 <w:sz w:val="24"/>
                 <w:szCs w:val="24"/>
@@ -16037,14 +16101,14 @@
           </w:p>
           <w:p>
             <w:pPr>
-              <w:pStyle w:val="ListParagraph"/>
               <w:numPr>
                 <w:ilvl w:val="0"/>
                 <w:numId w:val="29"/>
               </w:numPr>
               <w:spacing w:line="276" w:lineRule="auto"/>
               <w:ind w:left="342"/>
-              <w:cnfStyle w:val="000000100000" w:firstRow="0" w:lastRow="0" w:firstColumn="0" w:lastColumn="0" w:oddVBand="0" w:evenVBand="0" w:oddHBand="1" w:evenHBand="0" w:firstRowFirstColumn="0" w:firstRowLastColumn="0" w:lastRowFirstColumn="0" w:lastRowLastColumn="0"/>
+              <w:contextualSpacing/>
+              <w:cnfStyle w:val="000000000000" w:firstRow="0" w:lastRow="0" w:firstColumn="0" w:lastColumn="0" w:oddVBand="0" w:evenVBand="0" w:oddHBand="0" w:evenHBand="0" w:firstRowFirstColumn="0" w:firstRowLastColumn="0" w:lastRowFirstColumn="0" w:lastRowLastColumn="0"/>
               <w:rPr>
                 <w:sz w:val="24"/>
                 <w:szCs w:val="24"/>
@@ -16080,14 +16144,14 @@
           </w:tcPr>
           <w:p>
             <w:pPr>
-              <w:pStyle w:val="ListParagraph"/>
               <w:numPr>
                 <w:ilvl w:val="0"/>
                 <w:numId w:val="29"/>
               </w:numPr>
               <w:spacing w:line="276" w:lineRule="auto"/>
               <w:ind w:left="342"/>
-              <w:cnfStyle w:val="000000100000" w:firstRow="0" w:lastRow="0" w:firstColumn="0" w:lastColumn="0" w:oddVBand="0" w:evenVBand="0" w:oddHBand="1" w:evenHBand="0" w:firstRowFirstColumn="0" w:firstRowLastColumn="0" w:lastRowFirstColumn="0" w:lastRowLastColumn="0"/>
+              <w:contextualSpacing/>
+              <w:cnfStyle w:val="000000000000" w:firstRow="0" w:lastRow="0" w:firstColumn="0" w:lastColumn="0" w:oddVBand="0" w:evenVBand="0" w:oddHBand="0" w:evenHBand="0" w:firstRowFirstColumn="0" w:firstRowLastColumn="0" w:lastRowFirstColumn="0" w:lastRowLastColumn="0"/>
               <w:rPr>
                 <w:sz w:val="24"/>
                 <w:szCs w:val="24"/>
@@ -16111,14 +16175,14 @@
           </w:p>
           <w:p>
             <w:pPr>
-              <w:pStyle w:val="ListParagraph"/>
               <w:numPr>
                 <w:ilvl w:val="0"/>
                 <w:numId w:val="19"/>
               </w:numPr>
               <w:spacing w:line="276" w:lineRule="auto"/>
               <w:ind w:left="342"/>
-              <w:cnfStyle w:val="000000100000" w:firstRow="0" w:lastRow="0" w:firstColumn="0" w:lastColumn="0" w:oddVBand="0" w:evenVBand="0" w:oddHBand="1" w:evenHBand="0" w:firstRowFirstColumn="0" w:firstRowLastColumn="0" w:lastRowFirstColumn="0" w:lastRowLastColumn="0"/>
+              <w:contextualSpacing/>
+              <w:cnfStyle w:val="000000000000" w:firstRow="0" w:lastRow="0" w:firstColumn="0" w:lastColumn="0" w:oddVBand="0" w:evenVBand="0" w:oddHBand="0" w:evenHBand="0" w:firstRowFirstColumn="0" w:firstRowLastColumn="0" w:lastRowFirstColumn="0" w:lastRowLastColumn="0"/>
               <w:rPr>
                 <w:sz w:val="24"/>
                 <w:szCs w:val="24"/>
@@ -16152,15 +16216,7 @@
                 <w:sz w:val="24"/>
                 <w:szCs w:val="24"/>
               </w:rPr>
-              <w:t>perform</w:t>
-            </w:r>
-            <w:r>
-              <w:rPr>
-                <w:b/>
-                <w:sz w:val="24"/>
-                <w:szCs w:val="24"/>
-              </w:rPr>
-              <w:t xml:space="preserve"> </w:t>
+              <w:t xml:space="preserve">perform </w:t>
             </w:r>
             <w:r>
               <w:rPr>
@@ -16197,6 +16253,16 @@
         </w:rPr>
         <w:t>Pass / Fail Criteria</w:t>
       </w:r>
+    </w:p>
+    <w:p>
+      <w:pPr>
+        <w:spacing w:line="276" w:lineRule="auto"/>
+        <w:jc w:val="center"/>
+        <w:rPr>
+          <w:sz w:val="24"/>
+          <w:szCs w:val="24"/>
+        </w:rPr>
+      </w:pPr>
     </w:p>
     <w:p>
       <w:pPr>

</xml_diff>

<commit_message>
Edited changes to features to be linked to use case
</commit_message>
<xml_diff>
--- a/documentation/quality/ALS-SQAP.docx
+++ b/documentation/quality/ALS-SQAP.docx
@@ -163,26 +163,25 @@
           <w:szCs w:val="32"/>
         </w:rPr>
       </w:pPr>
-      <w:proofErr w:type="gramStart"/>
       <w:r>
         <w:rPr>
           <w:sz w:val="32"/>
           <w:szCs w:val="32"/>
         </w:rPr>
-        <w:t>in</w:t>
-      </w:r>
-      <w:proofErr w:type="gramEnd"/>
-      <w:r>
+        <w:t>in Software Quality Assurance</w:t>
+      </w:r>
+    </w:p>
+    <w:p>
+      <w:pPr>
+        <w:jc w:val="center"/>
         <w:rPr>
           <w:sz w:val="32"/>
           <w:szCs w:val="32"/>
         </w:rPr>
-        <w:t xml:space="preserve"> Software Quality Assurance</w:t>
-      </w:r>
-    </w:p>
-    <w:p>
-      <w:pPr>
-        <w:jc w:val="center"/>
+      </w:pPr>
+    </w:p>
+    <w:p>
+      <w:pPr>
         <w:rPr>
           <w:sz w:val="32"/>
           <w:szCs w:val="32"/>
@@ -191,6 +190,7 @@
     </w:p>
     <w:p>
       <w:pPr>
+        <w:jc w:val="center"/>
         <w:rPr>
           <w:sz w:val="32"/>
           <w:szCs w:val="32"/>
@@ -205,46 +205,28 @@
           <w:szCs w:val="32"/>
         </w:rPr>
       </w:pPr>
-    </w:p>
-    <w:p>
-      <w:pPr>
-        <w:jc w:val="center"/>
+      <w:r>
         <w:rPr>
           <w:sz w:val="32"/>
           <w:szCs w:val="32"/>
         </w:rPr>
-      </w:pPr>
-      <w:r>
+        <w:t>By:</w:t>
+      </w:r>
+    </w:p>
+    <w:p>
+      <w:pPr>
+        <w:jc w:val="center"/>
         <w:rPr>
           <w:sz w:val="32"/>
           <w:szCs w:val="32"/>
         </w:rPr>
-        <w:t>By:</w:t>
-      </w:r>
-    </w:p>
-    <w:p>
-      <w:pPr>
-        <w:jc w:val="center"/>
+      </w:pPr>
+      <w:r>
         <w:rPr>
           <w:sz w:val="32"/>
           <w:szCs w:val="32"/>
         </w:rPr>
-      </w:pPr>
-      <w:proofErr w:type="spellStart"/>
-      <w:r>
-        <w:rPr>
-          <w:sz w:val="32"/>
-          <w:szCs w:val="32"/>
-        </w:rPr>
-        <w:t>Dimapilis</w:t>
-      </w:r>
-      <w:proofErr w:type="spellEnd"/>
-      <w:r>
-        <w:rPr>
-          <w:sz w:val="32"/>
-          <w:szCs w:val="32"/>
-        </w:rPr>
-        <w:t>, Joshua C.</w:t>
+        <w:t>Dimapilis, Joshua C.</w:t>
       </w:r>
     </w:p>
     <w:p>
@@ -4834,23 +4816,7 @@
           <w:sz w:val="24"/>
           <w:szCs w:val="24"/>
         </w:rPr>
-        <w:t xml:space="preserve"> There will be intensive development, and succeeding iterations (0</w:t>
-      </w:r>
-      <w:proofErr w:type="gramStart"/>
-      <w:r>
-        <w:rPr>
-          <w:sz w:val="24"/>
-          <w:szCs w:val="24"/>
-        </w:rPr>
-        <w:t>,1</w:t>
-      </w:r>
-      <w:proofErr w:type="gramEnd"/>
-      <w:r>
-        <w:rPr>
-          <w:sz w:val="24"/>
-          <w:szCs w:val="24"/>
-        </w:rPr>
-        <w:t>, and 2). Each iteration involves functional integration and detailed change requests, adjustments and tracking – in accordance to client decisions. Bugs and issues may be found during each iteration, when quality assurance testing is done, fixing these bugs will be prioritized after each iteration.</w:t>
+        <w:t xml:space="preserve"> There will be intensive development, and succeeding iterations (0,1, and 2). Each iteration involves functional integration and detailed change requests, adjustments and tracking – in accordance to client decisions. Bugs and issues may be found during each iteration, when quality assurance testing is done, fixing these bugs will be prioritized after each iteration.</w:t>
       </w:r>
     </w:p>
     <w:p>
@@ -5859,18 +5825,8 @@
                 <w:sz w:val="24"/>
                 <w:szCs w:val="24"/>
               </w:rPr>
-              <w:t xml:space="preserve">Joshua C. </w:t>
-            </w:r>
-            <w:proofErr w:type="spellStart"/>
-            <w:r>
-              <w:rPr>
-                <w:b w:val="0"/>
-                <w:sz w:val="24"/>
-                <w:szCs w:val="24"/>
-              </w:rPr>
-              <w:t>Dimapilis</w:t>
-            </w:r>
-            <w:proofErr w:type="spellEnd"/>
+              <w:t>Joshua C. Dimapilis</w:t>
+            </w:r>
           </w:p>
         </w:tc>
         <w:tc>
@@ -6680,21 +6636,12 @@
                 <w:szCs w:val="24"/>
               </w:rPr>
             </w:pPr>
-            <w:proofErr w:type="spellStart"/>
-            <w:r>
-              <w:rPr>
-                <w:sz w:val="24"/>
-                <w:szCs w:val="24"/>
-              </w:rPr>
-              <w:t>Yii</w:t>
-            </w:r>
-            <w:proofErr w:type="spellEnd"/>
-            <w:r>
-              <w:rPr>
-                <w:sz w:val="24"/>
-                <w:szCs w:val="24"/>
-              </w:rPr>
-              <w:t xml:space="preserve"> </w:t>
+            <w:r>
+              <w:rPr>
+                <w:sz w:val="24"/>
+                <w:szCs w:val="24"/>
+              </w:rPr>
+              <w:t xml:space="preserve">Yii </w:t>
             </w:r>
             <w:r>
               <w:rPr>
@@ -6760,23 +6707,7 @@
                 <w:sz w:val="24"/>
                 <w:szCs w:val="24"/>
               </w:rPr>
-              <w:t xml:space="preserve">Devices running </w:t>
-            </w:r>
-            <w:proofErr w:type="spellStart"/>
-            <w:r>
-              <w:rPr>
-                <w:sz w:val="24"/>
-                <w:szCs w:val="24"/>
-              </w:rPr>
-              <w:t>JellyBean</w:t>
-            </w:r>
-            <w:proofErr w:type="spellEnd"/>
-            <w:r>
-              <w:rPr>
-                <w:sz w:val="24"/>
-                <w:szCs w:val="24"/>
-              </w:rPr>
-              <w:t xml:space="preserve"> or newer</w:t>
+              <w:t>Devices running JellyBean or newer</w:t>
             </w:r>
             <w:r>
               <w:rPr>
@@ -6880,7 +6811,6 @@
               </w:rPr>
             </w:pPr>
             <w:hyperlink r:id="rId14" w:history="1">
-              <w:proofErr w:type="spellStart"/>
               <w:r>
                 <w:rPr>
                   <w:rStyle w:val="Hyperlink"/>
@@ -6890,7 +6820,6 @@
                 </w:rPr>
                 <w:t>code.google</w:t>
               </w:r>
-              <w:proofErr w:type="spellEnd"/>
             </w:hyperlink>
             <w:r>
               <w:rPr>
@@ -9998,23 +9927,7 @@
           <w:sz w:val="24"/>
           <w:szCs w:val="24"/>
         </w:rPr>
-        <w:t>is a compilation of readings that are separated by cycle types and numbers. (</w:t>
-      </w:r>
-      <w:proofErr w:type="gramStart"/>
-      <w:r>
-        <w:rPr>
-          <w:sz w:val="24"/>
-          <w:szCs w:val="24"/>
-        </w:rPr>
-        <w:t>i.e</w:t>
-      </w:r>
-      <w:proofErr w:type="gramEnd"/>
-      <w:r>
-        <w:rPr>
-          <w:sz w:val="24"/>
-          <w:szCs w:val="24"/>
-        </w:rPr>
-        <w:t xml:space="preserve">. For </w:t>
+        <w:t xml:space="preserve">is a compilation of readings that are separated by cycle types and numbers. (i.e. For </w:t>
       </w:r>
       <w:r>
         <w:rPr>
@@ -14326,16 +14239,7 @@
           <w:sz w:val="24"/>
           <w:szCs w:val="24"/>
         </w:rPr>
-        <w:t xml:space="preserve">The following features of the system must be </w:t>
-      </w:r>
-      <w:bookmarkStart w:id="2" w:name="_GoBack"/>
-      <w:bookmarkEnd w:id="2"/>
-      <w:r>
-        <w:rPr>
-          <w:sz w:val="24"/>
-          <w:szCs w:val="24"/>
-        </w:rPr>
-        <w:t>tested and duly evaluated:</w:t>
+        <w:t>The following features of the system must be tested and duly evaluated:</w:t>
       </w:r>
     </w:p>
     <w:p>
@@ -14369,6 +14273,14 @@
         </w:rPr>
         <w:t>Security of User Registration and Login</w:t>
       </w:r>
+      <w:r>
+        <w:rPr>
+          <w:b/>
+          <w:sz w:val="24"/>
+          <w:szCs w:val="24"/>
+        </w:rPr>
+        <w:t xml:space="preserve"> (Registration and Login)</w:t>
+      </w:r>
     </w:p>
     <w:p>
       <w:pPr>
@@ -14392,6 +14304,14 @@
         </w:rPr>
         <w:t>Correctness and legitimacy of event display</w:t>
       </w:r>
+      <w:r>
+        <w:rPr>
+          <w:b/>
+          <w:sz w:val="24"/>
+          <w:szCs w:val="24"/>
+        </w:rPr>
+        <w:t xml:space="preserve"> (Calendar view)</w:t>
+      </w:r>
     </w:p>
     <w:p>
       <w:pPr>
@@ -14415,6 +14335,14 @@
         </w:rPr>
         <w:t>Completeness of events being displayed</w:t>
       </w:r>
+      <w:r>
+        <w:rPr>
+          <w:b/>
+          <w:sz w:val="24"/>
+          <w:szCs w:val="24"/>
+        </w:rPr>
+        <w:t xml:space="preserve"> (Reading view)</w:t>
+      </w:r>
     </w:p>
     <w:p>
       <w:pPr>
@@ -14438,6 +14366,14 @@
         </w:rPr>
         <w:t>Readability of calendar events</w:t>
       </w:r>
+      <w:r>
+        <w:rPr>
+          <w:b/>
+          <w:sz w:val="24"/>
+          <w:szCs w:val="24"/>
+        </w:rPr>
+        <w:t xml:space="preserve"> (Event view)</w:t>
+      </w:r>
     </w:p>
     <w:p>
       <w:pPr>
@@ -14461,6 +14397,14 @@
         </w:rPr>
         <w:t>Usability of calendar links</w:t>
       </w:r>
+      <w:r>
+        <w:rPr>
+          <w:b/>
+          <w:sz w:val="24"/>
+          <w:szCs w:val="24"/>
+        </w:rPr>
+        <w:t xml:space="preserve"> (Link Redirection)</w:t>
+      </w:r>
     </w:p>
     <w:p>
       <w:pPr>
@@ -14482,7 +14426,57 @@
           <w:sz w:val="24"/>
           <w:szCs w:val="24"/>
         </w:rPr>
-        <w:t>Dynamism of Administrator Privileges and CRUD</w:t>
+        <w:t xml:space="preserve">Dynamism </w:t>
+      </w:r>
+      <w:r>
+        <w:rPr>
+          <w:b/>
+          <w:sz w:val="24"/>
+          <w:szCs w:val="24"/>
+        </w:rPr>
+        <w:t xml:space="preserve">of Administrator </w:t>
+      </w:r>
+      <w:r>
+        <w:rPr>
+          <w:b/>
+          <w:sz w:val="24"/>
+          <w:szCs w:val="24"/>
+        </w:rPr>
+        <w:t>and U</w:t>
+      </w:r>
+      <w:bookmarkStart w:id="2" w:name="_GoBack"/>
+      <w:bookmarkEnd w:id="2"/>
+      <w:r>
+        <w:rPr>
+          <w:b/>
+          <w:sz w:val="24"/>
+          <w:szCs w:val="24"/>
+        </w:rPr>
+        <w:t xml:space="preserve">ser </w:t>
+      </w:r>
+      <w:r>
+        <w:rPr>
+          <w:b/>
+          <w:sz w:val="24"/>
+          <w:szCs w:val="24"/>
+        </w:rPr>
+        <w:t>Privileges (</w:t>
+      </w:r>
+      <w:r>
+        <w:rPr>
+          <w:b/>
+          <w:sz w:val="24"/>
+          <w:szCs w:val="24"/>
+        </w:rPr>
+        <w:t>CRUD</w:t>
+      </w:r>
+      <w:r>
+        <w:rPr>
+          <w:b/>
+          <w:sz w:val="24"/>
+          <w:szCs w:val="24"/>
+        </w:rPr>
+        <w:t>)</w:t>
       </w:r>
     </w:p>
     <w:p>
@@ -16050,7 +16044,28 @@
                 <w:sz w:val="24"/>
                 <w:szCs w:val="24"/>
               </w:rPr>
-              <w:t>Cogency of Administrator Privileges and CRUD</w:t>
+              <w:t>Dynamism</w:t>
+            </w:r>
+            <w:r>
+              <w:rPr>
+                <w:sz w:val="24"/>
+                <w:szCs w:val="24"/>
+              </w:rPr>
+              <w:t xml:space="preserve"> of Administrator </w:t>
+            </w:r>
+            <w:r>
+              <w:rPr>
+                <w:sz w:val="24"/>
+                <w:szCs w:val="24"/>
+              </w:rPr>
+              <w:t xml:space="preserve">and User </w:t>
+            </w:r>
+            <w:r>
+              <w:rPr>
+                <w:sz w:val="24"/>
+                <w:szCs w:val="24"/>
+              </w:rPr>
+              <w:t>Privileges</w:t>
             </w:r>
           </w:p>
           <w:p>

</xml_diff>